<commit_message>
Updated notes on QDS variable changes after speaking with Joe
- Still need James to pull fresh QDS data so I can see if the new tobacco history questionnaire columns are appearing in QDS.
</commit_message>
<xml_diff>
--- a/docs/Link2Care Variable Combination.docx
+++ b/docs/Link2Care Variable Combination.docx
@@ -140,7 +140,25 @@
           <w:sz w:val="24"/>
           <w:szCs w:val="24"/>
         </w:rPr>
-        <w:t xml:space="preserve">QDS V1: If a participant selects choice 7 on Q14 then Question 14a is not asked </w:t>
+        <w:t>QDS V1: If a participant selects choice 7 on Q14 then Question 14</w:t>
+      </w:r>
+      <w:r>
+        <w:rPr>
+          <w:rFonts w:ascii="Calibri" w:eastAsia="Times New Roman" w:hAnsi="Calibri" w:cs="Calibri"/>
+          <w:color w:val="000000"/>
+          <w:sz w:val="24"/>
+          <w:szCs w:val="24"/>
+        </w:rPr>
+        <w:t>h</w:t>
+      </w:r>
+      <w:r>
+        <w:rPr>
+          <w:rFonts w:ascii="Calibri" w:eastAsia="Times New Roman" w:hAnsi="Calibri" w:cs="Calibri"/>
+          <w:color w:val="000000"/>
+          <w:sz w:val="24"/>
+          <w:szCs w:val="24"/>
+        </w:rPr>
+        <w:t xml:space="preserve"> is not asked </w:t>
       </w:r>
     </w:p>
     <w:p>
@@ -160,7 +178,25 @@
           <w:sz w:val="24"/>
           <w:szCs w:val="24"/>
         </w:rPr>
-        <w:t xml:space="preserve">QDS V3, V4, and V5: If a participant selects choice 7 on Q14 then Question 14a is asked, but the answer choices are the $6,000 amounts  </w:t>
+        <w:t>QDS V3, V4, and V5: If a participant selects choice 7 on Q14 then Question 14</w:t>
+      </w:r>
+      <w:r>
+        <w:rPr>
+          <w:rFonts w:ascii="Calibri" w:eastAsia="Times New Roman" w:hAnsi="Calibri" w:cs="Calibri"/>
+          <w:color w:val="000000"/>
+          <w:sz w:val="24"/>
+          <w:szCs w:val="24"/>
+        </w:rPr>
+        <w:t>h</w:t>
+      </w:r>
+      <w:r>
+        <w:rPr>
+          <w:rFonts w:ascii="Calibri" w:eastAsia="Times New Roman" w:hAnsi="Calibri" w:cs="Calibri"/>
+          <w:color w:val="000000"/>
+          <w:sz w:val="24"/>
+          <w:szCs w:val="24"/>
+        </w:rPr>
+        <w:t xml:space="preserve"> is asked, but the answer choices are the $6,000 amounts  </w:t>
       </w:r>
     </w:p>
     <w:p>
@@ -726,6 +762,64 @@
     </w:p>
     <w:p>
       <w:pPr>
+        <w:rPr>
+          <w:rFonts w:ascii="Arial" w:eastAsia="Calibri" w:hAnsi="Arial" w:cs="Arial"/>
+          <w:color w:val="000000"/>
+        </w:rPr>
+      </w:pPr>
+      <w:r>
+        <w:rPr>
+          <w:rFonts w:ascii="Arial" w:eastAsia="Calibri" w:hAnsi="Arial" w:cs="Arial"/>
+          <w:color w:val="000000"/>
+          <w:highlight w:val="yellow"/>
+        </w:rPr>
+        <w:t>2021-06-30: Question demo14h is not being used anymore. The column may still exist in the QDS data, but it has missing values for all row</w:t>
+      </w:r>
+      <w:r>
+        <w:rPr>
+          <w:rFonts w:ascii="Arial" w:eastAsia="Calibri" w:hAnsi="Arial" w:cs="Arial"/>
+          <w:color w:val="000000"/>
+          <w:highlight w:val="yellow"/>
+        </w:rPr>
+        <w:t>s</w:t>
+      </w:r>
+      <w:r>
+        <w:rPr>
+          <w:rFonts w:ascii="Arial" w:eastAsia="Calibri" w:hAnsi="Arial" w:cs="Arial"/>
+          <w:color w:val="000000"/>
+          <w:highlight w:val="yellow"/>
+        </w:rPr>
+        <w:t>.</w:t>
+      </w:r>
+    </w:p>
+    <w:p>
+      <w:pPr>
+        <w:pStyle w:val="ListParagraph"/>
+        <w:rPr>
+          <w:rFonts w:ascii="Arial" w:eastAsia="Calibri" w:hAnsi="Arial" w:cs="Arial"/>
+          <w:color w:val="000000"/>
+        </w:rPr>
+      </w:pPr>
+    </w:p>
+    <w:p>
+      <w:pPr>
+        <w:spacing w:after="160" w:line="259" w:lineRule="auto"/>
+        <w:rPr>
+          <w:rFonts w:asciiTheme="majorHAnsi" w:eastAsia="Calibri" w:hAnsiTheme="majorHAnsi" w:cstheme="majorBidi"/>
+          <w:color w:val="2F5496" w:themeColor="accent1" w:themeShade="BF"/>
+          <w:sz w:val="26"/>
+          <w:szCs w:val="26"/>
+        </w:rPr>
+      </w:pPr>
+      <w:r>
+        <w:rPr>
+          <w:rFonts w:eastAsia="Calibri"/>
+        </w:rPr>
+        <w:br w:type="page"/>
+      </w:r>
+    </w:p>
+    <w:p>
+      <w:pPr>
         <w:pStyle w:val="Heading2"/>
         <w:rPr>
           <w:rFonts w:eastAsiaTheme="minorHAnsi"/>
@@ -736,6 +830,7 @@
         <w:rPr>
           <w:rFonts w:eastAsia="Calibri"/>
         </w:rPr>
+        <w:lastRenderedPageBreak/>
         <w:t>The Brief Homelessness Questionnaire</w:t>
       </w:r>
     </w:p>
@@ -1606,66 +1701,131 @@
     </w:p>
     <w:p>
       <w:pPr>
-        <w:pStyle w:val="ListParagraph"/>
-        <w:rPr>
-          <w:rFonts w:ascii="Arial" w:eastAsia="Calibri" w:hAnsi="Arial" w:cs="Arial"/>
-          <w:color w:val="000000"/>
-        </w:rPr>
-      </w:pPr>
-    </w:p>
-    <w:p>
-      <w:pPr>
-        <w:pStyle w:val="ListParagraph"/>
-        <w:rPr>
-          <w:rFonts w:ascii="Arial" w:eastAsia="Calibri" w:hAnsi="Arial" w:cs="Arial"/>
-          <w:color w:val="000000"/>
-        </w:rPr>
-      </w:pPr>
-    </w:p>
-    <w:p>
-      <w:pPr>
-        <w:pStyle w:val="ListParagraph"/>
-        <w:rPr>
-          <w:rFonts w:ascii="Arial" w:eastAsia="Calibri" w:hAnsi="Arial" w:cs="Arial"/>
-          <w:color w:val="000000"/>
-        </w:rPr>
-      </w:pPr>
-    </w:p>
-    <w:p>
-      <w:pPr>
-        <w:pStyle w:val="ListParagraph"/>
-        <w:rPr>
-          <w:rFonts w:ascii="Arial" w:eastAsia="Calibri" w:hAnsi="Arial" w:cs="Arial"/>
-          <w:color w:val="000000"/>
-        </w:rPr>
-      </w:pPr>
-    </w:p>
-    <w:p>
-      <w:pPr>
-        <w:pStyle w:val="ListParagraph"/>
-        <w:rPr>
-          <w:rFonts w:ascii="Arial" w:eastAsia="Calibri" w:hAnsi="Arial" w:cs="Arial"/>
-          <w:color w:val="000000"/>
-        </w:rPr>
-      </w:pPr>
-    </w:p>
-    <w:p>
-      <w:pPr>
-        <w:pStyle w:val="ListParagraph"/>
-        <w:rPr>
-          <w:rFonts w:ascii="Arial" w:eastAsia="Calibri" w:hAnsi="Arial" w:cs="Arial"/>
-          <w:color w:val="000000"/>
-        </w:rPr>
-      </w:pPr>
-    </w:p>
-    <w:p>
-      <w:pPr>
-        <w:pStyle w:val="ListParagraph"/>
-        <w:rPr>
-          <w:rFonts w:ascii="Arial" w:eastAsia="Calibri" w:hAnsi="Arial" w:cs="Arial"/>
-          <w:color w:val="000000"/>
-        </w:rPr>
-      </w:pPr>
+        <w:rPr>
+          <w:rFonts w:ascii="Arial" w:eastAsia="Calibri" w:hAnsi="Arial" w:cs="Arial"/>
+          <w:color w:val="000000"/>
+        </w:rPr>
+      </w:pPr>
+      <w:r>
+        <w:rPr>
+          <w:rFonts w:ascii="Arial" w:eastAsia="Calibri" w:hAnsi="Arial" w:cs="Arial"/>
+          <w:color w:val="000000"/>
+          <w:highlight w:val="yellow"/>
+        </w:rPr>
+        <w:t xml:space="preserve">2021-06-30: </w:t>
+      </w:r>
+      <w:r>
+        <w:rPr>
+          <w:rFonts w:ascii="Arial" w:eastAsia="Calibri" w:hAnsi="Arial" w:cs="Arial"/>
+          <w:color w:val="000000"/>
+          <w:highlight w:val="yellow"/>
+        </w:rPr>
+        <w:t xml:space="preserve">A “Days” answer choice was added to the </w:t>
+      </w:r>
+      <w:proofErr w:type="spellStart"/>
+      <w:r>
+        <w:rPr>
+          <w:rFonts w:ascii="Arial" w:eastAsia="Calibri" w:hAnsi="Arial" w:cs="Arial"/>
+          <w:color w:val="000000"/>
+          <w:highlight w:val="yellow"/>
+        </w:rPr>
+        <w:t>REDCap</w:t>
+      </w:r>
+      <w:proofErr w:type="spellEnd"/>
+      <w:r>
+        <w:rPr>
+          <w:rFonts w:ascii="Arial" w:eastAsia="Calibri" w:hAnsi="Arial" w:cs="Arial"/>
+          <w:color w:val="000000"/>
+          <w:highlight w:val="yellow"/>
+        </w:rPr>
+        <w:t xml:space="preserve"> data. This doesn’t affect the QDS data. As a side note, some participants were already asked about years when filling out this item in </w:t>
+      </w:r>
+      <w:proofErr w:type="spellStart"/>
+      <w:r>
+        <w:rPr>
+          <w:rFonts w:ascii="Arial" w:eastAsia="Calibri" w:hAnsi="Arial" w:cs="Arial"/>
+          <w:color w:val="000000"/>
+          <w:highlight w:val="yellow"/>
+        </w:rPr>
+        <w:t>REDCap</w:t>
+      </w:r>
+      <w:proofErr w:type="spellEnd"/>
+      <w:r>
+        <w:rPr>
+          <w:rFonts w:ascii="Arial" w:eastAsia="Calibri" w:hAnsi="Arial" w:cs="Arial"/>
+          <w:color w:val="000000"/>
+          <w:highlight w:val="yellow"/>
+        </w:rPr>
+        <w:t xml:space="preserve">, but future participants will not be asked about years. Years is only relevant at </w:t>
+      </w:r>
+      <w:proofErr w:type="gramStart"/>
+      <w:r>
+        <w:rPr>
+          <w:rFonts w:ascii="Arial" w:eastAsia="Calibri" w:hAnsi="Arial" w:cs="Arial"/>
+          <w:color w:val="000000"/>
+          <w:highlight w:val="yellow"/>
+        </w:rPr>
+        <w:t>V1</w:t>
+      </w:r>
+      <w:proofErr w:type="gramEnd"/>
+      <w:r>
+        <w:rPr>
+          <w:rFonts w:ascii="Arial" w:eastAsia="Calibri" w:hAnsi="Arial" w:cs="Arial"/>
+          <w:color w:val="000000"/>
+          <w:highlight w:val="yellow"/>
+        </w:rPr>
+        <w:t xml:space="preserve"> and </w:t>
+      </w:r>
+      <w:proofErr w:type="spellStart"/>
+      <w:r>
+        <w:rPr>
+          <w:rFonts w:ascii="Arial" w:eastAsia="Calibri" w:hAnsi="Arial" w:cs="Arial"/>
+          <w:color w:val="000000"/>
+          <w:highlight w:val="yellow"/>
+        </w:rPr>
+        <w:t>REDCap</w:t>
+      </w:r>
+      <w:proofErr w:type="spellEnd"/>
+      <w:r>
+        <w:rPr>
+          <w:rFonts w:ascii="Arial" w:eastAsia="Calibri" w:hAnsi="Arial" w:cs="Arial"/>
+          <w:color w:val="000000"/>
+          <w:highlight w:val="yellow"/>
+        </w:rPr>
+        <w:t xml:space="preserve"> isn’t used at V1.</w:t>
+      </w:r>
+      <w:r>
+        <w:rPr>
+          <w:rFonts w:ascii="Arial" w:eastAsia="Calibri" w:hAnsi="Arial" w:cs="Arial"/>
+          <w:color w:val="000000"/>
+        </w:rPr>
+        <w:t xml:space="preserve"> </w:t>
+      </w:r>
+    </w:p>
+    <w:p>
+      <w:pPr>
+        <w:rPr>
+          <w:rFonts w:ascii="Arial" w:eastAsia="Calibri" w:hAnsi="Arial" w:cs="Arial"/>
+          <w:color w:val="000000"/>
+        </w:rPr>
+      </w:pPr>
+    </w:p>
+    <w:p>
+      <w:pPr>
+        <w:spacing w:after="160" w:line="259" w:lineRule="auto"/>
+        <w:rPr>
+          <w:rFonts w:asciiTheme="majorHAnsi" w:eastAsia="Calibri" w:hAnsiTheme="majorHAnsi" w:cstheme="majorBidi"/>
+          <w:color w:val="2F5496" w:themeColor="accent1" w:themeShade="BF"/>
+          <w:sz w:val="26"/>
+          <w:szCs w:val="26"/>
+        </w:rPr>
+      </w:pPr>
+      <w:r>
+        <w:rPr>
+          <w:rFonts w:eastAsia="Calibri"/>
+        </w:rPr>
+        <w:br w:type="page"/>
+      </w:r>
     </w:p>
     <w:p>
       <w:pPr>
@@ -1678,6 +1838,7 @@
         <w:rPr>
           <w:rFonts w:eastAsia="Calibri"/>
         </w:rPr>
+        <w:lastRenderedPageBreak/>
         <w:t>Tobacco History Questionnaire</w:t>
       </w:r>
     </w:p>
@@ -2258,6 +2419,99 @@
     </w:p>
     <w:p>
       <w:pPr>
+        <w:rPr>
+          <w:rFonts w:ascii="Arial" w:eastAsia="Calibri" w:hAnsi="Arial" w:cs="Arial"/>
+          <w:color w:val="000000"/>
+          <w:highlight w:val="yellow"/>
+        </w:rPr>
+      </w:pPr>
+    </w:p>
+    <w:p>
+      <w:pPr>
+        <w:rPr>
+          <w:rFonts w:ascii="Arial" w:eastAsia="Calibri" w:hAnsi="Arial" w:cs="Arial"/>
+          <w:color w:val="000000"/>
+        </w:rPr>
+      </w:pPr>
+      <w:commentRangeStart w:id="1"/>
+      <w:r>
+        <w:rPr>
+          <w:rFonts w:ascii="Arial" w:eastAsia="Calibri" w:hAnsi="Arial" w:cs="Arial"/>
+          <w:color w:val="000000"/>
+          <w:highlight w:val="yellow"/>
+        </w:rPr>
+        <w:t>2021-06-30</w:t>
+      </w:r>
+      <w:commentRangeEnd w:id="1"/>
+      <w:r>
+        <w:rPr>
+          <w:rStyle w:val="CommentReference"/>
+        </w:rPr>
+        <w:commentReference w:id="1"/>
+      </w:r>
+      <w:r>
+        <w:rPr>
+          <w:rFonts w:ascii="Arial" w:eastAsia="Calibri" w:hAnsi="Arial" w:cs="Arial"/>
+          <w:color w:val="000000"/>
+          <w:highlight w:val="yellow"/>
+        </w:rPr>
+        <w:t xml:space="preserve">: </w:t>
+      </w:r>
+      <w:r>
+        <w:rPr>
+          <w:rFonts w:ascii="Arial" w:eastAsia="Calibri" w:hAnsi="Arial" w:cs="Arial"/>
+          <w:color w:val="000000"/>
+          <w:highlight w:val="yellow"/>
+        </w:rPr>
+        <w:t xml:space="preserve">The QDS data should now have columns for T26_V1A, B, C, etc. that correspond to t26_v1___1, ___2, </w:t>
+      </w:r>
+      <w:proofErr w:type="spellStart"/>
+      <w:r>
+        <w:rPr>
+          <w:rFonts w:ascii="Arial" w:eastAsia="Calibri" w:hAnsi="Arial" w:cs="Arial"/>
+          <w:color w:val="000000"/>
+          <w:highlight w:val="yellow"/>
+        </w:rPr>
+        <w:t>ect</w:t>
+      </w:r>
+      <w:proofErr w:type="spellEnd"/>
+      <w:r>
+        <w:rPr>
+          <w:rFonts w:ascii="Arial" w:eastAsia="Calibri" w:hAnsi="Arial" w:cs="Arial"/>
+          <w:color w:val="000000"/>
+          <w:highlight w:val="yellow"/>
+        </w:rPr>
+        <w:t xml:space="preserve">. in </w:t>
+      </w:r>
+      <w:proofErr w:type="spellStart"/>
+      <w:r>
+        <w:rPr>
+          <w:rFonts w:ascii="Arial" w:eastAsia="Calibri" w:hAnsi="Arial" w:cs="Arial"/>
+          <w:color w:val="000000"/>
+          <w:highlight w:val="yellow"/>
+        </w:rPr>
+        <w:t>REDCap</w:t>
+      </w:r>
+      <w:proofErr w:type="spellEnd"/>
+      <w:r>
+        <w:rPr>
+          <w:rFonts w:ascii="Arial" w:eastAsia="Calibri" w:hAnsi="Arial" w:cs="Arial"/>
+          <w:color w:val="000000"/>
+          <w:highlight w:val="yellow"/>
+        </w:rPr>
+        <w:t>. These variables will not exist in the Word codebooks. You will need to manually make sure they follow naming conventions in R</w:t>
+      </w:r>
+      <w:r>
+        <w:rPr>
+          <w:rFonts w:ascii="Arial" w:eastAsia="Calibri" w:hAnsi="Arial" w:cs="Arial"/>
+          <w:color w:val="000000"/>
+          <w:highlight w:val="yellow"/>
+        </w:rPr>
+        <w:t>.</w:t>
+      </w:r>
+    </w:p>
+    <w:p>
+      <w:pPr>
         <w:pStyle w:val="ListParagraph"/>
         <w:rPr>
           <w:rFonts w:ascii="Arial" w:eastAsia="Calibri" w:hAnsi="Arial" w:cs="Arial"/>
@@ -2284,7 +2538,6 @@
         </w:numPr>
       </w:pPr>
       <w:r>
-        <w:lastRenderedPageBreak/>
         <w:t xml:space="preserve">I don’t believe we </w:t>
       </w:r>
       <w:r>
@@ -2327,6 +2580,45 @@
     </w:sectPr>
   </w:body>
 </w:document>
+</file>
+
+<file path=word/comments.xml><?xml version="1.0" encoding="utf-8"?>
+<w:comments xmlns:wpc="http://schemas.microsoft.com/office/word/2010/wordprocessingCanvas" xmlns:cx="http://schemas.microsoft.com/office/drawing/2014/chartex" xmlns:cx1="http://schemas.microsoft.com/office/drawing/2015/9/8/chartex" xmlns:cx2="http://schemas.microsoft.com/office/drawing/2015/10/21/chartex" xmlns:cx3="http://schemas.microsoft.com/office/drawing/2016/5/9/chartex" xmlns:cx4="http://schemas.microsoft.com/office/drawing/2016/5/10/chartex" xmlns:cx5="http://schemas.microsoft.com/office/drawing/2016/5/11/chartex" xmlns:cx6="http://schemas.microsoft.com/office/drawing/2016/5/12/chartex" xmlns:cx7="http://schemas.microsoft.com/office/drawing/2016/5/13/chartex" xmlns:cx8="http://schemas.microsoft.com/office/drawing/2016/5/14/chartex" xmlns:mc="http://schemas.openxmlformats.org/markup-compatibility/2006" xmlns:aink="http://schemas.microsoft.com/office/drawing/2016/ink" xmlns:am3d="http://schemas.microsoft.com/office/drawing/2017/model3d" xmlns:o="urn:schemas-microsoft-com:office:office" xmlns:r="http://schemas.openxmlformats.org/officeDocument/2006/relationships" xmlns:m="http://schemas.openxmlformats.org/officeDocument/2006/math" xmlns:v="urn:schemas-microsoft-com:vml" xmlns:wp14="http://schemas.microsoft.com/office/word/2010/wordprocessingDrawing" xmlns:wp="http://schemas.openxmlformats.org/drawingml/2006/wordprocessingDrawing" xmlns:w10="urn:schemas-microsoft-com:office:word" xmlns:w="http://schemas.openxmlformats.org/wordprocessingml/2006/main" xmlns:w14="http://schemas.microsoft.com/office/word/2010/wordml" xmlns:w15="http://schemas.microsoft.com/office/word/2012/wordml" xmlns:w16cex="http://schemas.microsoft.com/office/word/2018/wordml/cex" xmlns:w16cid="http://schemas.microsoft.com/office/word/2016/wordml/cid" xmlns:w16="http://schemas.microsoft.com/office/word/2018/wordml" xmlns:w16se="http://schemas.microsoft.com/office/word/2015/wordml/symex" xmlns:wpg="http://schemas.microsoft.com/office/word/2010/wordprocessingGroup" xmlns:wpi="http://schemas.microsoft.com/office/word/2010/wordprocessingInk" xmlns:wne="http://schemas.microsoft.com/office/word/2006/wordml" xmlns:wps="http://schemas.microsoft.com/office/word/2010/wordprocessingShape" mc:Ignorable="w14 w15 w16se w16cid w16 w16cex wp14">
+  <w:comment w:id="1" w:author="Cannell, Michael B" w:date="2021-06-30T12:26:00Z" w:initials="CMB">
+    <w:p>
+      <w:pPr>
+        <w:pStyle w:val="CommentText"/>
+      </w:pPr>
+      <w:r>
+        <w:rPr>
+          <w:rStyle w:val="CommentReference"/>
+        </w:rPr>
+        <w:annotationRef/>
+      </w:r>
+      <w:r>
+        <w:t>Currently, these variables aren’t showing up in QDS. I emailed James and asked him to do a fresh pull of the QDS data.</w:t>
+      </w:r>
+    </w:p>
+  </w:comment>
+</w:comments>
+</file>
+
+<file path=word/commentsExtended.xml><?xml version="1.0" encoding="utf-8"?>
+<w15:commentsEx xmlns:wpc="http://schemas.microsoft.com/office/word/2010/wordprocessingCanvas" xmlns:cx="http://schemas.microsoft.com/office/drawing/2014/chartex" xmlns:cx1="http://schemas.microsoft.com/office/drawing/2015/9/8/chartex" xmlns:cx2="http://schemas.microsoft.com/office/drawing/2015/10/21/chartex" xmlns:cx3="http://schemas.microsoft.com/office/drawing/2016/5/9/chartex" xmlns:cx4="http://schemas.microsoft.com/office/drawing/2016/5/10/chartex" xmlns:cx5="http://schemas.microsoft.com/office/drawing/2016/5/11/chartex" xmlns:cx6="http://schemas.microsoft.com/office/drawing/2016/5/12/chartex" xmlns:cx7="http://schemas.microsoft.com/office/drawing/2016/5/13/chartex" xmlns:cx8="http://schemas.microsoft.com/office/drawing/2016/5/14/chartex" xmlns:mc="http://schemas.openxmlformats.org/markup-compatibility/2006" xmlns:aink="http://schemas.microsoft.com/office/drawing/2016/ink" xmlns:am3d="http://schemas.microsoft.com/office/drawing/2017/model3d" xmlns:o="urn:schemas-microsoft-com:office:office" xmlns:r="http://schemas.openxmlformats.org/officeDocument/2006/relationships" xmlns:m="http://schemas.openxmlformats.org/officeDocument/2006/math" xmlns:v="urn:schemas-microsoft-com:vml" xmlns:wp14="http://schemas.microsoft.com/office/word/2010/wordprocessingDrawing" xmlns:wp="http://schemas.openxmlformats.org/drawingml/2006/wordprocessingDrawing" xmlns:w10="urn:schemas-microsoft-com:office:word" xmlns:w="http://schemas.openxmlformats.org/wordprocessingml/2006/main" xmlns:w14="http://schemas.microsoft.com/office/word/2010/wordml" xmlns:w15="http://schemas.microsoft.com/office/word/2012/wordml" xmlns:w16cex="http://schemas.microsoft.com/office/word/2018/wordml/cex" xmlns:w16cid="http://schemas.microsoft.com/office/word/2016/wordml/cid" xmlns:w16="http://schemas.microsoft.com/office/word/2018/wordml" xmlns:w16se="http://schemas.microsoft.com/office/word/2015/wordml/symex" xmlns:wpg="http://schemas.microsoft.com/office/word/2010/wordprocessingGroup" xmlns:wpi="http://schemas.microsoft.com/office/word/2010/wordprocessingInk" xmlns:wne="http://schemas.microsoft.com/office/word/2006/wordml" xmlns:wps="http://schemas.microsoft.com/office/word/2010/wordprocessingShape" mc:Ignorable="w14 w15 w16se w16cid w16 w16cex wp14">
+  <w15:commentEx w15:paraId="4A56D9AF" w15:done="0"/>
+</w15:commentsEx>
+</file>
+
+<file path=word/commentsExtensible.xml><?xml version="1.0" encoding="utf-8"?>
+<w16cex:commentsExtensible xmlns:wpc="http://schemas.microsoft.com/office/word/2010/wordprocessingCanvas" xmlns:cx="http://schemas.microsoft.com/office/drawing/2014/chartex" xmlns:cx1="http://schemas.microsoft.com/office/drawing/2015/9/8/chartex" xmlns:cx2="http://schemas.microsoft.com/office/drawing/2015/10/21/chartex" xmlns:cx3="http://schemas.microsoft.com/office/drawing/2016/5/9/chartex" xmlns:cx4="http://schemas.microsoft.com/office/drawing/2016/5/10/chartex" xmlns:cx5="http://schemas.microsoft.com/office/drawing/2016/5/11/chartex" xmlns:cx6="http://schemas.microsoft.com/office/drawing/2016/5/12/chartex" xmlns:cx7="http://schemas.microsoft.com/office/drawing/2016/5/13/chartex" xmlns:cx8="http://schemas.microsoft.com/office/drawing/2016/5/14/chartex" xmlns:mc="http://schemas.openxmlformats.org/markup-compatibility/2006" xmlns:aink="http://schemas.microsoft.com/office/drawing/2016/ink" xmlns:am3d="http://schemas.microsoft.com/office/drawing/2017/model3d" xmlns:o="urn:schemas-microsoft-com:office:office" xmlns:r="http://schemas.openxmlformats.org/officeDocument/2006/relationships" xmlns:m="http://schemas.openxmlformats.org/officeDocument/2006/math" xmlns:v="urn:schemas-microsoft-com:vml" xmlns:wp14="http://schemas.microsoft.com/office/word/2010/wordprocessingDrawing" xmlns:wp="http://schemas.openxmlformats.org/drawingml/2006/wordprocessingDrawing" xmlns:w10="urn:schemas-microsoft-com:office:word" xmlns:w="http://schemas.openxmlformats.org/wordprocessingml/2006/main" xmlns:w14="http://schemas.microsoft.com/office/word/2010/wordml" xmlns:w15="http://schemas.microsoft.com/office/word/2012/wordml" xmlns:w16cex="http://schemas.microsoft.com/office/word/2018/wordml/cex" xmlns:w16cid="http://schemas.microsoft.com/office/word/2016/wordml/cid" xmlns:w16="http://schemas.microsoft.com/office/word/2018/wordml" xmlns:w16se="http://schemas.microsoft.com/office/word/2015/wordml/symex" xmlns:wpg="http://schemas.microsoft.com/office/word/2010/wordprocessingGroup" xmlns:wpi="http://schemas.microsoft.com/office/word/2010/wordprocessingInk" xmlns:wne="http://schemas.microsoft.com/office/word/2006/wordml" xmlns:wps="http://schemas.microsoft.com/office/word/2010/wordprocessingShape" mc:Ignorable="w14 w15 w16se w16cid w16 w16cex wp14">
+  <w16cex:commentExtensible w16cex:durableId="2486E168" w16cex:dateUtc="2021-06-30T17:26:00Z"/>
+</w16cex:commentsExtensible>
+</file>
+
+<file path=word/commentsIds.xml><?xml version="1.0" encoding="utf-8"?>
+<w16cid:commentsIds xmlns:wpc="http://schemas.microsoft.com/office/word/2010/wordprocessingCanvas" xmlns:cx="http://schemas.microsoft.com/office/drawing/2014/chartex" xmlns:cx1="http://schemas.microsoft.com/office/drawing/2015/9/8/chartex" xmlns:cx2="http://schemas.microsoft.com/office/drawing/2015/10/21/chartex" xmlns:cx3="http://schemas.microsoft.com/office/drawing/2016/5/9/chartex" xmlns:cx4="http://schemas.microsoft.com/office/drawing/2016/5/10/chartex" xmlns:cx5="http://schemas.microsoft.com/office/drawing/2016/5/11/chartex" xmlns:cx6="http://schemas.microsoft.com/office/drawing/2016/5/12/chartex" xmlns:cx7="http://schemas.microsoft.com/office/drawing/2016/5/13/chartex" xmlns:cx8="http://schemas.microsoft.com/office/drawing/2016/5/14/chartex" xmlns:mc="http://schemas.openxmlformats.org/markup-compatibility/2006" xmlns:aink="http://schemas.microsoft.com/office/drawing/2016/ink" xmlns:am3d="http://schemas.microsoft.com/office/drawing/2017/model3d" xmlns:o="urn:schemas-microsoft-com:office:office" xmlns:r="http://schemas.openxmlformats.org/officeDocument/2006/relationships" xmlns:m="http://schemas.openxmlformats.org/officeDocument/2006/math" xmlns:v="urn:schemas-microsoft-com:vml" xmlns:wp14="http://schemas.microsoft.com/office/word/2010/wordprocessingDrawing" xmlns:wp="http://schemas.openxmlformats.org/drawingml/2006/wordprocessingDrawing" xmlns:w10="urn:schemas-microsoft-com:office:word" xmlns:w="http://schemas.openxmlformats.org/wordprocessingml/2006/main" xmlns:w14="http://schemas.microsoft.com/office/word/2010/wordml" xmlns:w15="http://schemas.microsoft.com/office/word/2012/wordml" xmlns:w16cex="http://schemas.microsoft.com/office/word/2018/wordml/cex" xmlns:w16cid="http://schemas.microsoft.com/office/word/2016/wordml/cid" xmlns:w16="http://schemas.microsoft.com/office/word/2018/wordml" xmlns:w16se="http://schemas.microsoft.com/office/word/2015/wordml/symex" xmlns:wpg="http://schemas.microsoft.com/office/word/2010/wordprocessingGroup" xmlns:wpi="http://schemas.microsoft.com/office/word/2010/wordprocessingInk" xmlns:wne="http://schemas.microsoft.com/office/word/2006/wordml" xmlns:wps="http://schemas.microsoft.com/office/word/2010/wordprocessingShape" mc:Ignorable="w14 w15 w16se w16cid w16 w16cex wp14">
+  <w16cid:commentId w16cid:paraId="4A56D9AF" w16cid:durableId="2486E168"/>
+</w16cid:commentsIds>
 </file>
 
 <file path=word/numbering.xml><?xml version="1.0" encoding="utf-8"?>
@@ -2899,6 +3191,14 @@
 </w:numbering>
 </file>
 
+<file path=word/people.xml><?xml version="1.0" encoding="utf-8"?>
+<w15:people xmlns:wpc="http://schemas.microsoft.com/office/word/2010/wordprocessingCanvas" xmlns:cx="http://schemas.microsoft.com/office/drawing/2014/chartex" xmlns:cx1="http://schemas.microsoft.com/office/drawing/2015/9/8/chartex" xmlns:cx2="http://schemas.microsoft.com/office/drawing/2015/10/21/chartex" xmlns:cx3="http://schemas.microsoft.com/office/drawing/2016/5/9/chartex" xmlns:cx4="http://schemas.microsoft.com/office/drawing/2016/5/10/chartex" xmlns:cx5="http://schemas.microsoft.com/office/drawing/2016/5/11/chartex" xmlns:cx6="http://schemas.microsoft.com/office/drawing/2016/5/12/chartex" xmlns:cx7="http://schemas.microsoft.com/office/drawing/2016/5/13/chartex" xmlns:cx8="http://schemas.microsoft.com/office/drawing/2016/5/14/chartex" xmlns:mc="http://schemas.openxmlformats.org/markup-compatibility/2006" xmlns:aink="http://schemas.microsoft.com/office/drawing/2016/ink" xmlns:am3d="http://schemas.microsoft.com/office/drawing/2017/model3d" xmlns:o="urn:schemas-microsoft-com:office:office" xmlns:r="http://schemas.openxmlformats.org/officeDocument/2006/relationships" xmlns:m="http://schemas.openxmlformats.org/officeDocument/2006/math" xmlns:v="urn:schemas-microsoft-com:vml" xmlns:wp14="http://schemas.microsoft.com/office/word/2010/wordprocessingDrawing" xmlns:wp="http://schemas.openxmlformats.org/drawingml/2006/wordprocessingDrawing" xmlns:w10="urn:schemas-microsoft-com:office:word" xmlns:w="http://schemas.openxmlformats.org/wordprocessingml/2006/main" xmlns:w14="http://schemas.microsoft.com/office/word/2010/wordml" xmlns:w15="http://schemas.microsoft.com/office/word/2012/wordml" xmlns:w16cex="http://schemas.microsoft.com/office/word/2018/wordml/cex" xmlns:w16cid="http://schemas.microsoft.com/office/word/2016/wordml/cid" xmlns:w16="http://schemas.microsoft.com/office/word/2018/wordml" xmlns:w16se="http://schemas.microsoft.com/office/word/2015/wordml/symex" xmlns:wpg="http://schemas.microsoft.com/office/word/2010/wordprocessingGroup" xmlns:wpi="http://schemas.microsoft.com/office/word/2010/wordprocessingInk" xmlns:wne="http://schemas.microsoft.com/office/word/2006/wordml" xmlns:wps="http://schemas.microsoft.com/office/word/2010/wordprocessingShape" mc:Ignorable="w14 w15 w16se w16cid w16 w16cex wp14">
+  <w15:person w15:author="Cannell, Michael B">
+    <w15:presenceInfo w15:providerId="AD" w15:userId="S::michael.b.cannell@uth.tmc.edu::df291291-9ac9-42c2-a976-062f6e2ad9da"/>
+  </w15:person>
+</w15:people>
+</file>
+
 <file path=word/styles.xml><?xml version="1.0" encoding="utf-8"?>
 <w:styles xmlns:mc="http://schemas.openxmlformats.org/markup-compatibility/2006" xmlns:r="http://schemas.openxmlformats.org/officeDocument/2006/relationships" xmlns:w="http://schemas.openxmlformats.org/wordprocessingml/2006/main" xmlns:w14="http://schemas.microsoft.com/office/word/2010/wordml" xmlns:w15="http://schemas.microsoft.com/office/word/2012/wordml" xmlns:w16cex="http://schemas.microsoft.com/office/word/2018/wordml/cex" xmlns:w16cid="http://schemas.microsoft.com/office/word/2016/wordml/cid" xmlns:w16="http://schemas.microsoft.com/office/word/2018/wordml" xmlns:w16se="http://schemas.microsoft.com/office/word/2015/wordml/symex" mc:Ignorable="w14 w15 w16se w16cid w16 w16cex">
   <w:docDefaults>
@@ -3022,6 +3322,7 @@
     <w:lsdException w:name="HTML Sample" w:semiHidden="1" w:unhideWhenUsed="1"/>
     <w:lsdException w:name="HTML Typewriter" w:semiHidden="1" w:unhideWhenUsed="1"/>
     <w:lsdException w:name="HTML Variable" w:semiHidden="1" w:unhideWhenUsed="1"/>
+    <w:lsdException w:name="Normal Table" w:semiHidden="1" w:unhideWhenUsed="1"/>
     <w:lsdException w:name="annotation subject" w:semiHidden="1" w:unhideWhenUsed="1"/>
     <w:lsdException w:name="No List" w:semiHidden="1" w:unhideWhenUsed="1"/>
     <w:lsdException w:name="Outline List 1" w:semiHidden="1" w:unhideWhenUsed="1"/>
@@ -3068,8 +3369,10 @@
     <w:lsdException w:name="Table Subtle 2" w:semiHidden="1" w:unhideWhenUsed="1"/>
     <w:lsdException w:name="Table Web 1" w:semiHidden="1" w:unhideWhenUsed="1"/>
     <w:lsdException w:name="Table Web 2" w:semiHidden="1" w:unhideWhenUsed="1"/>
+    <w:lsdException w:name="Table Web 3" w:semiHidden="1" w:unhideWhenUsed="1"/>
     <w:lsdException w:name="Balloon Text" w:semiHidden="1" w:unhideWhenUsed="1"/>
     <w:lsdException w:name="Table Grid" w:uiPriority="39"/>
+    <w:lsdException w:name="Table Theme" w:semiHidden="1" w:unhideWhenUsed="1"/>
     <w:lsdException w:name="Placeholder Text" w:semiHidden="1"/>
     <w:lsdException w:name="No Spacing" w:uiPriority="1" w:qFormat="1"/>
     <w:lsdException w:name="Light Shading" w:uiPriority="60"/>
@@ -3371,6 +3674,71 @@
       <w:szCs w:val="26"/>
     </w:rPr>
   </w:style>
+  <w:style w:type="character" w:styleId="CommentReference">
+    <w:name w:val="annotation reference"/>
+    <w:basedOn w:val="DefaultParagraphFont"/>
+    <w:uiPriority w:val="99"/>
+    <w:semiHidden/>
+    <w:unhideWhenUsed/>
+    <w:rsid w:val="00903646"/>
+    <w:rPr>
+      <w:sz w:val="16"/>
+      <w:szCs w:val="16"/>
+    </w:rPr>
+  </w:style>
+  <w:style w:type="paragraph" w:styleId="CommentText">
+    <w:name w:val="annotation text"/>
+    <w:basedOn w:val="Normal"/>
+    <w:link w:val="CommentTextChar"/>
+    <w:uiPriority w:val="99"/>
+    <w:semiHidden/>
+    <w:unhideWhenUsed/>
+    <w:rsid w:val="00903646"/>
+    <w:rPr>
+      <w:sz w:val="20"/>
+      <w:szCs w:val="20"/>
+    </w:rPr>
+  </w:style>
+  <w:style w:type="character" w:customStyle="1" w:styleId="CommentTextChar">
+    <w:name w:val="Comment Text Char"/>
+    <w:basedOn w:val="DefaultParagraphFont"/>
+    <w:link w:val="CommentText"/>
+    <w:uiPriority w:val="99"/>
+    <w:semiHidden/>
+    <w:rsid w:val="00903646"/>
+    <w:rPr>
+      <w:sz w:val="20"/>
+      <w:szCs w:val="20"/>
+    </w:rPr>
+  </w:style>
+  <w:style w:type="paragraph" w:styleId="CommentSubject">
+    <w:name w:val="annotation subject"/>
+    <w:basedOn w:val="CommentText"/>
+    <w:next w:val="CommentText"/>
+    <w:link w:val="CommentSubjectChar"/>
+    <w:uiPriority w:val="99"/>
+    <w:semiHidden/>
+    <w:unhideWhenUsed/>
+    <w:rsid w:val="00903646"/>
+    <w:rPr>
+      <w:b/>
+      <w:bCs/>
+    </w:rPr>
+  </w:style>
+  <w:style w:type="character" w:customStyle="1" w:styleId="CommentSubjectChar">
+    <w:name w:val="Comment Subject Char"/>
+    <w:basedOn w:val="CommentTextChar"/>
+    <w:link w:val="CommentSubject"/>
+    <w:uiPriority w:val="99"/>
+    <w:semiHidden/>
+    <w:rsid w:val="00903646"/>
+    <w:rPr>
+      <w:b/>
+      <w:bCs/>
+      <w:sz w:val="20"/>
+      <w:szCs w:val="20"/>
+    </w:rPr>
+  </w:style>
 </w:styles>
 </file>
 

</xml_diff>